<commit_message>
Security Precautions (- Firewall (UPDATED)
</commit_message>
<xml_diff>
--- a/Security precautions.docx
+++ b/Security precautions.docx
@@ -232,7 +232,103 @@
           <w:sz w:val="24"/>
           <w:szCs w:val="24"/>
         </w:rPr>
-        <w:t>To</w:t>
+        <w:t xml:space="preserve">A firewall protects your computer from unauthorized remote access. </w:t>
+      </w:r>
+    </w:p>
+    <w:p>
+      <w:pPr>
+        <w:pStyle w:val="ListParagraph"/>
+        <w:rPr>
+          <w:rFonts w:ascii="Courier New" w:hAnsi="Courier New" w:cs="Courier New"/>
+          <w:sz w:val="24"/>
+          <w:szCs w:val="24"/>
+        </w:rPr>
+      </w:pPr>
+    </w:p>
+    <w:p>
+      <w:pPr>
+        <w:pStyle w:val="ListParagraph"/>
+        <w:numPr>
+          <w:ilvl w:val="0"/>
+          <w:numId w:val="1"/>
+        </w:numPr>
+        <w:rPr>
+          <w:rFonts w:ascii="Courier New" w:hAnsi="Courier New" w:cs="Courier New"/>
+          <w:sz w:val="24"/>
+          <w:szCs w:val="24"/>
+        </w:rPr>
+      </w:pPr>
+      <w:r>
+        <w:rPr>
+          <w:rFonts w:ascii="Courier New" w:hAnsi="Courier New" w:cs="Courier New"/>
+          <w:sz w:val="24"/>
+          <w:szCs w:val="24"/>
+        </w:rPr>
+        <w:t>Firewalls can block messages linking to unwanted content</w:t>
+      </w:r>
+    </w:p>
+    <w:p>
+      <w:pPr>
+        <w:pStyle w:val="ListParagraph"/>
+        <w:rPr>
+          <w:rFonts w:ascii="Courier New" w:hAnsi="Courier New" w:cs="Courier New"/>
+          <w:sz w:val="24"/>
+          <w:szCs w:val="24"/>
+        </w:rPr>
+      </w:pPr>
+    </w:p>
+    <w:p>
+      <w:pPr>
+        <w:pStyle w:val="ListParagraph"/>
+        <w:numPr>
+          <w:ilvl w:val="0"/>
+          <w:numId w:val="1"/>
+        </w:numPr>
+        <w:rPr>
+          <w:rFonts w:ascii="Courier New" w:hAnsi="Courier New" w:cs="Courier New"/>
+          <w:sz w:val="24"/>
+          <w:szCs w:val="24"/>
+        </w:rPr>
+      </w:pPr>
+      <w:r>
+        <w:rPr>
+          <w:rFonts w:ascii="Courier New" w:hAnsi="Courier New" w:cs="Courier New"/>
+          <w:sz w:val="24"/>
+          <w:szCs w:val="24"/>
+        </w:rPr>
+        <w:t>Firewalls make online gaming safer</w:t>
+      </w:r>
+    </w:p>
+    <w:p>
+      <w:pPr>
+        <w:pStyle w:val="ListParagraph"/>
+        <w:rPr>
+          <w:rFonts w:ascii="Courier New" w:hAnsi="Courier New" w:cs="Courier New"/>
+          <w:sz w:val="24"/>
+          <w:szCs w:val="24"/>
+        </w:rPr>
+      </w:pPr>
+    </w:p>
+    <w:p>
+      <w:pPr>
+        <w:pStyle w:val="ListParagraph"/>
+        <w:numPr>
+          <w:ilvl w:val="0"/>
+          <w:numId w:val="1"/>
+        </w:numPr>
+        <w:rPr>
+          <w:rFonts w:ascii="Courier New" w:hAnsi="Courier New" w:cs="Courier New"/>
+          <w:sz w:val="24"/>
+          <w:szCs w:val="24"/>
+        </w:rPr>
+      </w:pPr>
+      <w:r>
+        <w:rPr>
+          <w:rFonts w:ascii="Courier New" w:hAnsi="Courier New" w:cs="Courier New"/>
+          <w:sz w:val="24"/>
+          <w:szCs w:val="24"/>
+        </w:rPr>
+        <w:t>You can block unsuitable content with  a firewall</w:t>
       </w:r>
       <w:bookmarkStart w:id="0" w:name="_GoBack"/>
       <w:bookmarkEnd w:id="0"/>
@@ -408,7 +504,13 @@
         </w:rPr>
       </w:pPr>
     </w:p>
-    <w:p/>
+    <w:p>
+      <w:pPr>
+        <w:rPr>
+          <w:rFonts w:ascii="Consolas" w:hAnsi="Consolas"/>
+        </w:rPr>
+      </w:pPr>
+    </w:p>
     <w:sectPr>
       <w:pgSz w:w="11906" w:h="16838" w:code="9"/>
       <w:pgMar w:top="1440" w:right="1440" w:bottom="1440" w:left="1440" w:header="709" w:footer="709" w:gutter="0"/>
@@ -936,6 +1038,7 @@
   <w:style w:type="character" w:default="1" w:styleId="DefaultParagraphFont">
     <w:name w:val="Default Paragraph Font"/>
     <w:uiPriority w:val="1"/>
+    <w:semiHidden/>
     <w:unhideWhenUsed/>
   </w:style>
   <w:style w:type="table" w:default="1" w:styleId="TableNormal">
@@ -1274,7 +1377,7 @@
 </file>
 
 <file path=customXml/itemProps1.xml><?xml version="1.0" encoding="utf-8"?>
-<ds:datastoreItem xmlns:ds="http://schemas.openxmlformats.org/officeDocument/2006/customXml" ds:itemID="{801EA135-A0F7-4841-960D-0CC857716930}">
+<ds:datastoreItem xmlns:ds="http://schemas.openxmlformats.org/officeDocument/2006/customXml" ds:itemID="{AC7DD412-32B4-44F0-84C2-82D2440007AA}">
   <ds:schemaRefs>
     <ds:schemaRef ds:uri="http://schemas.openxmlformats.org/officeDocument/2006/bibliography"/>
   </ds:schemaRefs>

</xml_diff>